<commit_message>
Minor fix in recent documents.
</commit_message>
<xml_diff>
--- a/second-course/computer-science/01-point_class/python_cpp_referat.docx
+++ b/second-course/computer-science/01-point_class/python_cpp_referat.docx
@@ -1767,36 +1767,29 @@
           <w:szCs w:val="22"/>
         </w:rPr>
       </w:r>
-    </w:p>
-    <w:p>
-      <w:pPr>
-        <w:pBdr>
-          <w:top w:val="none" w:color="000000" w:sz="4" w:space="0"/>
-          <w:left w:val="none" w:color="000000" w:sz="4" w:space="0"/>
-          <w:bottom w:val="none" w:color="000000" w:sz="4" w:space="0"/>
-          <w:right w:val="none" w:color="000000" w:sz="4" w:space="0"/>
-        </w:pBdr>
-        <w:shd w:val="clear" w:color="1e1e1e" w:fill="1e1e1e"/>
-        <w:spacing w:line="240" w:lineRule="atLeast"/>
-        <w:ind w:right="0" w:firstLine="0" w:left="0"/>
-        <w:rPr>
+      <w:r>
+        <w:rPr>
+          <w:rFonts w:ascii="Arial" w:hAnsi="Arial" w:eastAsia="Arial" w:cs="Arial"/>
+          <w:color w:val="dcdcdc"/>
           <w:sz w:val="24"/>
           <w:szCs w:val="22"/>
         </w:rPr>
-      </w:pPr>
-      <w:r>
-        <w:rPr>
-          <w:rFonts w:ascii="Arial" w:hAnsi="Arial" w:eastAsia="Arial" w:cs="Arial"/>
-          <w:color w:val="dcdcdc"/>
-          <w:sz w:val="24"/>
-          <w:szCs w:val="22"/>
-        </w:rPr>
-        <w:t xml:space="preserve"> </w:t>
       </w:r>
       <w:r>
         <w:rPr>
           <w:sz w:val="22"/>
           <w:szCs w:val="22"/>
+        </w:rPr>
+      </w:r>
+      <w:r>
+        <w:rPr>
+          <w:rFonts w:ascii="Arial" w:hAnsi="Arial" w:eastAsia="Arial" w:cs="Arial"/>
+          <w:bCs/>
+          <w:i/>
+          <w:color w:val="57a64a"/>
+          <w:sz w:val="24"/>
+          <w:szCs w:val="24"/>
+          <w:highlight w:val="none"/>
         </w:rPr>
       </w:r>
     </w:p>

</xml_diff>